<commit_message>
Añadiendo nombre y apellidos
</commit_message>
<xml_diff>
--- a/EnunciadoGitB.docx
+++ b/EnunciadoGitB.docx
@@ -1,6 +1,6 @@
 
 <file path=word/document.xml><?xml version="1.0" encoding="utf-8"?>
-<w:document xmlns:wpc="http://schemas.microsoft.com/office/word/2010/wordprocessingCanvas" xmlns:cx="http://schemas.microsoft.com/office/drawing/2014/chartex" xmlns:cx1="http://schemas.microsoft.com/office/drawing/2015/9/8/chartex" xmlns:cx2="http://schemas.microsoft.com/office/drawing/2015/10/21/chartex" xmlns:cx3="http://schemas.microsoft.com/office/drawing/2016/5/9/chartex" xmlns:cx4="http://schemas.microsoft.com/office/drawing/2016/5/10/chartex" xmlns:cx5="http://schemas.microsoft.com/office/drawing/2016/5/11/chartex" xmlns:cx6="http://schemas.microsoft.com/office/drawing/2016/5/12/chartex" xmlns:cx7="http://schemas.microsoft.com/office/drawing/2016/5/13/chartex" xmlns:cx8="http://schemas.microsoft.com/office/drawing/2016/5/14/chartex" xmlns:mc="http://schemas.openxmlformats.org/markup-compatibility/2006" xmlns:aink="http://schemas.microsoft.com/office/drawing/2016/ink" xmlns:am3d="http://schemas.microsoft.com/office/drawing/2017/model3d" xmlns:o="urn:schemas-microsoft-com:office:office" xmlns:r="http://schemas.openxmlformats.org/officeDocument/2006/relationships" xmlns:m="http://schemas.openxmlformats.org/officeDocument/2006/math" xmlns:v="urn:schemas-microsoft-com:vml" xmlns:wp14="http://schemas.microsoft.com/office/word/2010/wordprocessingDrawing" xmlns:wp="http://schemas.openxmlformats.org/drawingml/2006/wordprocessingDrawing" xmlns:w10="urn:schemas-microsoft-com:office:word" xmlns:w="http://schemas.openxmlformats.org/wordprocessingml/2006/main" xmlns:w14="http://schemas.microsoft.com/office/word/2010/wordml" xmlns:w15="http://schemas.microsoft.com/office/word/2012/wordml" xmlns:w16cid="http://schemas.microsoft.com/office/word/2016/wordml/cid" xmlns:w16se="http://schemas.microsoft.com/office/word/2015/wordml/symex" xmlns:wpg="http://schemas.microsoft.com/office/word/2010/wordprocessingGroup" xmlns:wpi="http://schemas.microsoft.com/office/word/2010/wordprocessingInk" xmlns:wne="http://schemas.microsoft.com/office/word/2006/wordml" xmlns:wps="http://schemas.microsoft.com/office/word/2010/wordprocessingShape" mc:Ignorable="w14 w15 w16se w16cid wp14">
+<w:document xmlns:wpc="http://schemas.microsoft.com/office/word/2010/wordprocessingCanvas" xmlns:mc="http://schemas.openxmlformats.org/markup-compatibility/2006" xmlns:o="urn:schemas-microsoft-com:office:office" xmlns:r="http://schemas.openxmlformats.org/officeDocument/2006/relationships" xmlns:m="http://schemas.openxmlformats.org/officeDocument/2006/math" xmlns:v="urn:schemas-microsoft-com:vml" xmlns:wp14="http://schemas.microsoft.com/office/word/2010/wordprocessingDrawing" xmlns:wp="http://schemas.openxmlformats.org/drawingml/2006/wordprocessingDrawing" xmlns:w10="urn:schemas-microsoft-com:office:word" xmlns:w="http://schemas.openxmlformats.org/wordprocessingml/2006/main" xmlns:w14="http://schemas.microsoft.com/office/word/2010/wordml" xmlns:w15="http://schemas.microsoft.com/office/word/2012/wordml" xmlns:wpg="http://schemas.microsoft.com/office/word/2010/wordprocessingGroup" xmlns:wpi="http://schemas.microsoft.com/office/word/2010/wordprocessingInk" xmlns:wne="http://schemas.microsoft.com/office/word/2006/wordml" xmlns:wps="http://schemas.microsoft.com/office/word/2010/wordprocessingShape" mc:Ignorable="w14 w15 wp14">
   <w:body>
     <w:p>
       <w:pPr>
@@ -637,8 +637,6 @@
       <w:r>
         <w:t>).</w:t>
       </w:r>
-      <w:bookmarkStart w:id="0" w:name="_GoBack"/>
-      <w:bookmarkEnd w:id="0"/>
     </w:p>
     <w:p>
       <w:pPr>
@@ -718,6 +716,18 @@
       <w:r>
         <w:t>.</w:t>
       </w:r>
+    </w:p>
+    <w:p>
+      <w:pPr>
+        <w:pStyle w:val="Prrafodelista"/>
+        <w:ind w:left="426"/>
+      </w:pPr>
+      <w:r>
+        <w:lastRenderedPageBreak/>
+        <w:t>Néstor Roldán Aznar</w:t>
+      </w:r>
+      <w:bookmarkStart w:id="0" w:name="_GoBack"/>
+      <w:bookmarkEnd w:id="0"/>
     </w:p>
     <w:sectPr>
       <w:headerReference w:type="default" r:id="rId10"/>
@@ -732,7 +742,7 @@
 </file>
 
 <file path=word/endnotes.xml><?xml version="1.0" encoding="utf-8"?>
-<w:endnotes xmlns:wpc="http://schemas.microsoft.com/office/word/2010/wordprocessingCanvas" xmlns:cx="http://schemas.microsoft.com/office/drawing/2014/chartex" xmlns:cx1="http://schemas.microsoft.com/office/drawing/2015/9/8/chartex" xmlns:cx2="http://schemas.microsoft.com/office/drawing/2015/10/21/chartex" xmlns:cx3="http://schemas.microsoft.com/office/drawing/2016/5/9/chartex" xmlns:cx4="http://schemas.microsoft.com/office/drawing/2016/5/10/chartex" xmlns:cx5="http://schemas.microsoft.com/office/drawing/2016/5/11/chartex" xmlns:cx6="http://schemas.microsoft.com/office/drawing/2016/5/12/chartex" xmlns:cx7="http://schemas.microsoft.com/office/drawing/2016/5/13/chartex" xmlns:cx8="http://schemas.microsoft.com/office/drawing/2016/5/14/chartex" xmlns:mc="http://schemas.openxmlformats.org/markup-compatibility/2006" xmlns:aink="http://schemas.microsoft.com/office/drawing/2016/ink" xmlns:am3d="http://schemas.microsoft.com/office/drawing/2017/model3d" xmlns:o="urn:schemas-microsoft-com:office:office" xmlns:r="http://schemas.openxmlformats.org/officeDocument/2006/relationships" xmlns:m="http://schemas.openxmlformats.org/officeDocument/2006/math" xmlns:v="urn:schemas-microsoft-com:vml" xmlns:wp14="http://schemas.microsoft.com/office/word/2010/wordprocessingDrawing" xmlns:wp="http://schemas.openxmlformats.org/drawingml/2006/wordprocessingDrawing" xmlns:w10="urn:schemas-microsoft-com:office:word" xmlns:w="http://schemas.openxmlformats.org/wordprocessingml/2006/main" xmlns:w14="http://schemas.microsoft.com/office/word/2010/wordml" xmlns:w15="http://schemas.microsoft.com/office/word/2012/wordml" xmlns:w16cid="http://schemas.microsoft.com/office/word/2016/wordml/cid" xmlns:w16se="http://schemas.microsoft.com/office/word/2015/wordml/symex" xmlns:wpg="http://schemas.microsoft.com/office/word/2010/wordprocessingGroup" xmlns:wpi="http://schemas.microsoft.com/office/word/2010/wordprocessingInk" xmlns:wne="http://schemas.microsoft.com/office/word/2006/wordml" xmlns:wps="http://schemas.microsoft.com/office/word/2010/wordprocessingShape" mc:Ignorable="w14 w15 w16se w16cid wp14">
+<w:endnotes xmlns:wpc="http://schemas.microsoft.com/office/word/2010/wordprocessingCanvas" xmlns:mc="http://schemas.openxmlformats.org/markup-compatibility/2006" xmlns:o="urn:schemas-microsoft-com:office:office" xmlns:r="http://schemas.openxmlformats.org/officeDocument/2006/relationships" xmlns:m="http://schemas.openxmlformats.org/officeDocument/2006/math" xmlns:v="urn:schemas-microsoft-com:vml" xmlns:wp14="http://schemas.microsoft.com/office/word/2010/wordprocessingDrawing" xmlns:wp="http://schemas.openxmlformats.org/drawingml/2006/wordprocessingDrawing" xmlns:w10="urn:schemas-microsoft-com:office:word" xmlns:w="http://schemas.openxmlformats.org/wordprocessingml/2006/main" xmlns:w14="http://schemas.microsoft.com/office/word/2010/wordml" xmlns:w15="http://schemas.microsoft.com/office/word/2012/wordml" xmlns:wpg="http://schemas.microsoft.com/office/word/2010/wordprocessingGroup" xmlns:wpi="http://schemas.microsoft.com/office/word/2010/wordprocessingInk" xmlns:wne="http://schemas.microsoft.com/office/word/2006/wordml" xmlns:wps="http://schemas.microsoft.com/office/word/2010/wordprocessingShape" mc:Ignorable="w14 w15 wp14">
   <w:endnote w:type="separator" w:id="-1">
     <w:p>
       <w:pPr>
@@ -757,7 +767,7 @@
 </file>
 
 <file path=word/footer1.xml><?xml version="1.0" encoding="utf-8"?>
-<w:ftr xmlns:wpc="http://schemas.microsoft.com/office/word/2010/wordprocessingCanvas" xmlns:cx="http://schemas.microsoft.com/office/drawing/2014/chartex" xmlns:cx1="http://schemas.microsoft.com/office/drawing/2015/9/8/chartex" xmlns:cx2="http://schemas.microsoft.com/office/drawing/2015/10/21/chartex" xmlns:cx3="http://schemas.microsoft.com/office/drawing/2016/5/9/chartex" xmlns:cx4="http://schemas.microsoft.com/office/drawing/2016/5/10/chartex" xmlns:cx5="http://schemas.microsoft.com/office/drawing/2016/5/11/chartex" xmlns:cx6="http://schemas.microsoft.com/office/drawing/2016/5/12/chartex" xmlns:cx7="http://schemas.microsoft.com/office/drawing/2016/5/13/chartex" xmlns:cx8="http://schemas.microsoft.com/office/drawing/2016/5/14/chartex" xmlns:mc="http://schemas.openxmlformats.org/markup-compatibility/2006" xmlns:aink="http://schemas.microsoft.com/office/drawing/2016/ink" xmlns:am3d="http://schemas.microsoft.com/office/drawing/2017/model3d" xmlns:o="urn:schemas-microsoft-com:office:office" xmlns:r="http://schemas.openxmlformats.org/officeDocument/2006/relationships" xmlns:m="http://schemas.openxmlformats.org/officeDocument/2006/math" xmlns:v="urn:schemas-microsoft-com:vml" xmlns:wp14="http://schemas.microsoft.com/office/word/2010/wordprocessingDrawing" xmlns:wp="http://schemas.openxmlformats.org/drawingml/2006/wordprocessingDrawing" xmlns:w10="urn:schemas-microsoft-com:office:word" xmlns:w="http://schemas.openxmlformats.org/wordprocessingml/2006/main" xmlns:w14="http://schemas.microsoft.com/office/word/2010/wordml" xmlns:w15="http://schemas.microsoft.com/office/word/2012/wordml" xmlns:w16cid="http://schemas.microsoft.com/office/word/2016/wordml/cid" xmlns:w16se="http://schemas.microsoft.com/office/word/2015/wordml/symex" xmlns:wpg="http://schemas.microsoft.com/office/word/2010/wordprocessingGroup" xmlns:wpi="http://schemas.microsoft.com/office/word/2010/wordprocessingInk" xmlns:wne="http://schemas.microsoft.com/office/word/2006/wordml" xmlns:wps="http://schemas.microsoft.com/office/word/2010/wordprocessingShape" mc:Ignorable="w14 w15 w16se w16cid wp14">
+<w:ftr xmlns:wpc="http://schemas.microsoft.com/office/word/2010/wordprocessingCanvas" xmlns:mc="http://schemas.openxmlformats.org/markup-compatibility/2006" xmlns:o="urn:schemas-microsoft-com:office:office" xmlns:r="http://schemas.openxmlformats.org/officeDocument/2006/relationships" xmlns:m="http://schemas.openxmlformats.org/officeDocument/2006/math" xmlns:v="urn:schemas-microsoft-com:vml" xmlns:wp14="http://schemas.microsoft.com/office/word/2010/wordprocessingDrawing" xmlns:wp="http://schemas.openxmlformats.org/drawingml/2006/wordprocessingDrawing" xmlns:w10="urn:schemas-microsoft-com:office:word" xmlns:w="http://schemas.openxmlformats.org/wordprocessingml/2006/main" xmlns:w14="http://schemas.microsoft.com/office/word/2010/wordml" xmlns:w15="http://schemas.microsoft.com/office/word/2012/wordml" xmlns:wpg="http://schemas.microsoft.com/office/word/2010/wordprocessingGroup" xmlns:wpi="http://schemas.microsoft.com/office/word/2010/wordprocessingInk" xmlns:wne="http://schemas.microsoft.com/office/word/2006/wordml" xmlns:wps="http://schemas.microsoft.com/office/word/2010/wordprocessingShape" mc:Ignorable="w14 w15 wp14">
   <w:p>
     <w:pPr>
       <w:pStyle w:val="Piedepgina"/>
@@ -780,7 +790,7 @@
 </file>
 
 <file path=word/footnotes.xml><?xml version="1.0" encoding="utf-8"?>
-<w:footnotes xmlns:wpc="http://schemas.microsoft.com/office/word/2010/wordprocessingCanvas" xmlns:cx="http://schemas.microsoft.com/office/drawing/2014/chartex" xmlns:cx1="http://schemas.microsoft.com/office/drawing/2015/9/8/chartex" xmlns:cx2="http://schemas.microsoft.com/office/drawing/2015/10/21/chartex" xmlns:cx3="http://schemas.microsoft.com/office/drawing/2016/5/9/chartex" xmlns:cx4="http://schemas.microsoft.com/office/drawing/2016/5/10/chartex" xmlns:cx5="http://schemas.microsoft.com/office/drawing/2016/5/11/chartex" xmlns:cx6="http://schemas.microsoft.com/office/drawing/2016/5/12/chartex" xmlns:cx7="http://schemas.microsoft.com/office/drawing/2016/5/13/chartex" xmlns:cx8="http://schemas.microsoft.com/office/drawing/2016/5/14/chartex" xmlns:mc="http://schemas.openxmlformats.org/markup-compatibility/2006" xmlns:aink="http://schemas.microsoft.com/office/drawing/2016/ink" xmlns:am3d="http://schemas.microsoft.com/office/drawing/2017/model3d" xmlns:o="urn:schemas-microsoft-com:office:office" xmlns:r="http://schemas.openxmlformats.org/officeDocument/2006/relationships" xmlns:m="http://schemas.openxmlformats.org/officeDocument/2006/math" xmlns:v="urn:schemas-microsoft-com:vml" xmlns:wp14="http://schemas.microsoft.com/office/word/2010/wordprocessingDrawing" xmlns:wp="http://schemas.openxmlformats.org/drawingml/2006/wordprocessingDrawing" xmlns:w10="urn:schemas-microsoft-com:office:word" xmlns:w="http://schemas.openxmlformats.org/wordprocessingml/2006/main" xmlns:w14="http://schemas.microsoft.com/office/word/2010/wordml" xmlns:w15="http://schemas.microsoft.com/office/word/2012/wordml" xmlns:w16cid="http://schemas.microsoft.com/office/word/2016/wordml/cid" xmlns:w16se="http://schemas.microsoft.com/office/word/2015/wordml/symex" xmlns:wpg="http://schemas.microsoft.com/office/word/2010/wordprocessingGroup" xmlns:wpi="http://schemas.microsoft.com/office/word/2010/wordprocessingInk" xmlns:wne="http://schemas.microsoft.com/office/word/2006/wordml" xmlns:wps="http://schemas.microsoft.com/office/word/2010/wordprocessingShape" mc:Ignorable="w14 w15 w16se w16cid wp14">
+<w:footnotes xmlns:wpc="http://schemas.microsoft.com/office/word/2010/wordprocessingCanvas" xmlns:mc="http://schemas.openxmlformats.org/markup-compatibility/2006" xmlns:o="urn:schemas-microsoft-com:office:office" xmlns:r="http://schemas.openxmlformats.org/officeDocument/2006/relationships" xmlns:m="http://schemas.openxmlformats.org/officeDocument/2006/math" xmlns:v="urn:schemas-microsoft-com:vml" xmlns:wp14="http://schemas.microsoft.com/office/word/2010/wordprocessingDrawing" xmlns:wp="http://schemas.openxmlformats.org/drawingml/2006/wordprocessingDrawing" xmlns:w10="urn:schemas-microsoft-com:office:word" xmlns:w="http://schemas.openxmlformats.org/wordprocessingml/2006/main" xmlns:w14="http://schemas.microsoft.com/office/word/2010/wordml" xmlns:w15="http://schemas.microsoft.com/office/word/2012/wordml" xmlns:wpg="http://schemas.microsoft.com/office/word/2010/wordprocessingGroup" xmlns:wpi="http://schemas.microsoft.com/office/word/2010/wordprocessingInk" xmlns:wne="http://schemas.microsoft.com/office/word/2006/wordml" xmlns:wps="http://schemas.microsoft.com/office/word/2010/wordprocessingShape" mc:Ignorable="w14 w15 wp14">
   <w:footnote w:type="separator" w:id="-1">
     <w:p>
       <w:pPr>
@@ -805,7 +815,7 @@
 </file>
 
 <file path=word/header1.xml><?xml version="1.0" encoding="utf-8"?>
-<w:hdr xmlns:wpc="http://schemas.microsoft.com/office/word/2010/wordprocessingCanvas" xmlns:cx="http://schemas.microsoft.com/office/drawing/2014/chartex" xmlns:cx1="http://schemas.microsoft.com/office/drawing/2015/9/8/chartex" xmlns:cx2="http://schemas.microsoft.com/office/drawing/2015/10/21/chartex" xmlns:cx3="http://schemas.microsoft.com/office/drawing/2016/5/9/chartex" xmlns:cx4="http://schemas.microsoft.com/office/drawing/2016/5/10/chartex" xmlns:cx5="http://schemas.microsoft.com/office/drawing/2016/5/11/chartex" xmlns:cx6="http://schemas.microsoft.com/office/drawing/2016/5/12/chartex" xmlns:cx7="http://schemas.microsoft.com/office/drawing/2016/5/13/chartex" xmlns:cx8="http://schemas.microsoft.com/office/drawing/2016/5/14/chartex" xmlns:mc="http://schemas.openxmlformats.org/markup-compatibility/2006" xmlns:aink="http://schemas.microsoft.com/office/drawing/2016/ink" xmlns:am3d="http://schemas.microsoft.com/office/drawing/2017/model3d" xmlns:o="urn:schemas-microsoft-com:office:office" xmlns:r="http://schemas.openxmlformats.org/officeDocument/2006/relationships" xmlns:m="http://schemas.openxmlformats.org/officeDocument/2006/math" xmlns:v="urn:schemas-microsoft-com:vml" xmlns:wp14="http://schemas.microsoft.com/office/word/2010/wordprocessingDrawing" xmlns:wp="http://schemas.openxmlformats.org/drawingml/2006/wordprocessingDrawing" xmlns:w10="urn:schemas-microsoft-com:office:word" xmlns:w="http://schemas.openxmlformats.org/wordprocessingml/2006/main" xmlns:w14="http://schemas.microsoft.com/office/word/2010/wordml" xmlns:w15="http://schemas.microsoft.com/office/word/2012/wordml" xmlns:w16cid="http://schemas.microsoft.com/office/word/2016/wordml/cid" xmlns:w16se="http://schemas.microsoft.com/office/word/2015/wordml/symex" xmlns:wpg="http://schemas.microsoft.com/office/word/2010/wordprocessingGroup" xmlns:wpi="http://schemas.microsoft.com/office/word/2010/wordprocessingInk" xmlns:wne="http://schemas.microsoft.com/office/word/2006/wordml" xmlns:wps="http://schemas.microsoft.com/office/word/2010/wordprocessingShape" mc:Ignorable="w14 w15 w16se w16cid wp14">
+<w:hdr xmlns:wpc="http://schemas.microsoft.com/office/word/2010/wordprocessingCanvas" xmlns:mc="http://schemas.openxmlformats.org/markup-compatibility/2006" xmlns:o="urn:schemas-microsoft-com:office:office" xmlns:r="http://schemas.openxmlformats.org/officeDocument/2006/relationships" xmlns:m="http://schemas.openxmlformats.org/officeDocument/2006/math" xmlns:v="urn:schemas-microsoft-com:vml" xmlns:wp14="http://schemas.microsoft.com/office/word/2010/wordprocessingDrawing" xmlns:wp="http://schemas.openxmlformats.org/drawingml/2006/wordprocessingDrawing" xmlns:w10="urn:schemas-microsoft-com:office:word" xmlns:w="http://schemas.openxmlformats.org/wordprocessingml/2006/main" xmlns:w14="http://schemas.microsoft.com/office/word/2010/wordml" xmlns:w15="http://schemas.microsoft.com/office/word/2012/wordml" xmlns:wpg="http://schemas.microsoft.com/office/word/2010/wordprocessingGroup" xmlns:wpi="http://schemas.microsoft.com/office/word/2010/wordprocessingInk" xmlns:wne="http://schemas.microsoft.com/office/word/2006/wordml" xmlns:wps="http://schemas.microsoft.com/office/word/2010/wordprocessingShape" mc:Ignorable="w14 w15 wp14">
   <w:tbl>
     <w:tblPr>
       <w:tblStyle w:val="Tablaconcuadrcula"/>
@@ -835,7 +845,7 @@
           <w:r>
             <w:rPr>
               <w:noProof/>
-              <w:lang w:eastAsia="es-ES_tradnl"/>
+              <w:lang w:val="es-ES" w:eastAsia="es-ES"/>
             </w:rPr>
             <w:drawing>
               <wp:anchor distT="0" distB="0" distL="114300" distR="114300" simplePos="0" relativeHeight="251659264" behindDoc="0" locked="0" layoutInCell="1" allowOverlap="1" wp14:anchorId="62729B03" wp14:editId="61B1BF71">
@@ -1110,7 +1120,7 @@
 </file>
 
 <file path=word/numbering.xml><?xml version="1.0" encoding="utf-8"?>
-<w:numbering xmlns:wpc="http://schemas.microsoft.com/office/word/2010/wordprocessingCanvas" xmlns:cx="http://schemas.microsoft.com/office/drawing/2014/chartex" xmlns:cx1="http://schemas.microsoft.com/office/drawing/2015/9/8/chartex" xmlns:cx2="http://schemas.microsoft.com/office/drawing/2015/10/21/chartex" xmlns:cx3="http://schemas.microsoft.com/office/drawing/2016/5/9/chartex" xmlns:cx4="http://schemas.microsoft.com/office/drawing/2016/5/10/chartex" xmlns:cx5="http://schemas.microsoft.com/office/drawing/2016/5/11/chartex" xmlns:cx6="http://schemas.microsoft.com/office/drawing/2016/5/12/chartex" xmlns:cx7="http://schemas.microsoft.com/office/drawing/2016/5/13/chartex" xmlns:cx8="http://schemas.microsoft.com/office/drawing/2016/5/14/chartex" xmlns:mc="http://schemas.openxmlformats.org/markup-compatibility/2006" xmlns:aink="http://schemas.microsoft.com/office/drawing/2016/ink" xmlns:am3d="http://schemas.microsoft.com/office/drawing/2017/model3d" xmlns:o="urn:schemas-microsoft-com:office:office" xmlns:r="http://schemas.openxmlformats.org/officeDocument/2006/relationships" xmlns:m="http://schemas.openxmlformats.org/officeDocument/2006/math" xmlns:v="urn:schemas-microsoft-com:vml" xmlns:wp14="http://schemas.microsoft.com/office/word/2010/wordprocessingDrawing" xmlns:wp="http://schemas.openxmlformats.org/drawingml/2006/wordprocessingDrawing" xmlns:w10="urn:schemas-microsoft-com:office:word" xmlns:w="http://schemas.openxmlformats.org/wordprocessingml/2006/main" xmlns:w14="http://schemas.microsoft.com/office/word/2010/wordml" xmlns:w15="http://schemas.microsoft.com/office/word/2012/wordml" xmlns:w16cid="http://schemas.microsoft.com/office/word/2016/wordml/cid" xmlns:w16se="http://schemas.microsoft.com/office/word/2015/wordml/symex" xmlns:wpg="http://schemas.microsoft.com/office/word/2010/wordprocessingGroup" xmlns:wpi="http://schemas.microsoft.com/office/word/2010/wordprocessingInk" xmlns:wne="http://schemas.microsoft.com/office/word/2006/wordml" xmlns:wps="http://schemas.microsoft.com/office/word/2010/wordprocessingShape" mc:Ignorable="w14 w15 w16se w16cid wp14">
+<w:numbering xmlns:wpc="http://schemas.microsoft.com/office/word/2010/wordprocessingCanvas" xmlns:mc="http://schemas.openxmlformats.org/markup-compatibility/2006" xmlns:o="urn:schemas-microsoft-com:office:office" xmlns:r="http://schemas.openxmlformats.org/officeDocument/2006/relationships" xmlns:m="http://schemas.openxmlformats.org/officeDocument/2006/math" xmlns:v="urn:schemas-microsoft-com:vml" xmlns:wp14="http://schemas.microsoft.com/office/word/2010/wordprocessingDrawing" xmlns:wp="http://schemas.openxmlformats.org/drawingml/2006/wordprocessingDrawing" xmlns:w10="urn:schemas-microsoft-com:office:word" xmlns:w="http://schemas.openxmlformats.org/wordprocessingml/2006/main" xmlns:w14="http://schemas.microsoft.com/office/word/2010/wordml" xmlns:w15="http://schemas.microsoft.com/office/word/2012/wordml" xmlns:wpg="http://schemas.microsoft.com/office/word/2010/wordprocessingGroup" xmlns:wpi="http://schemas.microsoft.com/office/word/2010/wordprocessingInk" xmlns:wne="http://schemas.microsoft.com/office/word/2006/wordml" xmlns:wps="http://schemas.microsoft.com/office/word/2010/wordprocessingShape" mc:Ignorable="w14 w15 wp14">
   <w:abstractNum w:abstractNumId="0" w15:restartNumberingAfterBreak="0">
     <w:nsid w:val="0EF91F35"/>
     <w:multiLevelType w:val="hybridMultilevel"/>
@@ -1668,7 +1678,7 @@
 </file>
 
 <file path=word/styles.xml><?xml version="1.0" encoding="utf-8"?>
-<w:styles xmlns:mc="http://schemas.openxmlformats.org/markup-compatibility/2006" xmlns:r="http://schemas.openxmlformats.org/officeDocument/2006/relationships" xmlns:w="http://schemas.openxmlformats.org/wordprocessingml/2006/main" xmlns:w14="http://schemas.microsoft.com/office/word/2010/wordml" xmlns:w15="http://schemas.microsoft.com/office/word/2012/wordml" xmlns:w16cid="http://schemas.microsoft.com/office/word/2016/wordml/cid" xmlns:w16se="http://schemas.microsoft.com/office/word/2015/wordml/symex" mc:Ignorable="w14 w15 w16se w16cid">
+<w:styles xmlns:mc="http://schemas.openxmlformats.org/markup-compatibility/2006" xmlns:r="http://schemas.openxmlformats.org/officeDocument/2006/relationships" xmlns:w="http://schemas.openxmlformats.org/wordprocessingml/2006/main" xmlns:w14="http://schemas.microsoft.com/office/word/2010/wordml" xmlns:w15="http://schemas.microsoft.com/office/word/2012/wordml" mc:Ignorable="w14 w15">
   <w:docDefaults>
     <w:rPrDefault>
       <w:rPr>
@@ -1680,7 +1690,7 @@
     </w:rPrDefault>
     <w:pPrDefault/>
   </w:docDefaults>
-  <w:latentStyles w:defLockedState="0" w:defUIPriority="99" w:defSemiHidden="0" w:defUnhideWhenUsed="0" w:defQFormat="0" w:count="376">
+  <w:latentStyles w:defLockedState="0" w:defUIPriority="99" w:defSemiHidden="0" w:defUnhideWhenUsed="0" w:defQFormat="0" w:count="371">
     <w:lsdException w:name="Normal" w:uiPriority="0" w:qFormat="1"/>
     <w:lsdException w:name="heading 1" w:uiPriority="9" w:qFormat="1"/>
     <w:lsdException w:name="heading 2" w:semiHidden="1" w:uiPriority="9" w:unhideWhenUsed="1" w:qFormat="1"/>
@@ -2052,9 +2062,6 @@
     <w:lsdException w:name="List Table 5 Dark Accent 6" w:uiPriority="50"/>
     <w:lsdException w:name="List Table 6 Colorful Accent 6" w:uiPriority="51"/>
     <w:lsdException w:name="List Table 7 Colorful Accent 6" w:uiPriority="52"/>
-    <w:lsdException w:name="Mention" w:semiHidden="1" w:unhideWhenUsed="1"/>
-    <w:lsdException w:name="Smart Hyperlink" w:semiHidden="1" w:unhideWhenUsed="1"/>
-    <w:lsdException w:name="Smart Link" w:semiHidden="1" w:unhideWhenUsed="1"/>
   </w:latentStyles>
   <w:style w:type="paragraph" w:default="1" w:styleId="Normal">
     <w:name w:val="Normal"/>
@@ -2575,21 +2582,6 @@
 </file>
 
 <file path=customXml/item1.xml><?xml version="1.0" encoding="utf-8"?>
-<p:properties xmlns:p="http://schemas.microsoft.com/office/2006/metadata/properties" xmlns:xsi="http://www.w3.org/2001/XMLSchema-instance" xmlns:pc="http://schemas.microsoft.com/office/infopath/2007/PartnerControls">
-  <documentManagement/>
-</p:properties>
-</file>
-
-<file path=customXml/item2.xml><?xml version="1.0" encoding="utf-8"?>
-<?mso-contentType ?>
-<FormTemplates xmlns="http://schemas.microsoft.com/sharepoint/v3/contenttype/forms">
-  <Display>DocumentLibraryForm</Display>
-  <Edit>DocumentLibraryForm</Edit>
-  <New>DocumentLibraryForm</New>
-</FormTemplates>
-</file>
-
-<file path=customXml/item3.xml><?xml version="1.0" encoding="utf-8"?>
 <ct:contentTypeSchema xmlns:ct="http://schemas.microsoft.com/office/2006/metadata/contentType" xmlns:ma="http://schemas.microsoft.com/office/2006/metadata/properties/metaAttributes" ct:_="" ma:_="" ma:contentTypeName="Documento" ma:contentTypeID="0x0101005D384AE386714F449278D885434A9404" ma:contentTypeVersion="13" ma:contentTypeDescription="Crear nuevo documento." ma:contentTypeScope="" ma:versionID="7091f5f468074af646a003146f413f15">
   <xsd:schema xmlns:xsd="http://www.w3.org/2001/XMLSchema" xmlns:xs="http://www.w3.org/2001/XMLSchema" xmlns:p="http://schemas.microsoft.com/office/2006/metadata/properties" xmlns:ns3="c768c2a1-6ad6-4d52-b53c-fb68000d7c06" xmlns:ns4="68c0cfbd-05e1-492d-a357-4346a7046869" targetNamespace="http://schemas.microsoft.com/office/2006/metadata/properties" ma:root="true" ma:fieldsID="000c31c405b380b2c3b9d7a3a73313f0" ns3:_="" ns4:_="">
     <xsd:import namespace="c768c2a1-6ad6-4d52-b53c-fb68000d7c06"/>
@@ -2812,24 +2804,22 @@
 </ct:contentTypeSchema>
 </file>
 
-<file path=customXml/itemProps1.xml><?xml version="1.0" encoding="utf-8"?>
-<ds:datastoreItem xmlns:ds="http://schemas.openxmlformats.org/officeDocument/2006/customXml" ds:itemID="{B1D1D590-6CB7-4875-A7D3-081C891134E4}">
-  <ds:schemaRefs>
-    <ds:schemaRef ds:uri="http://schemas.microsoft.com/office/2006/metadata/properties"/>
-    <ds:schemaRef ds:uri="http://schemas.microsoft.com/office/infopath/2007/PartnerControls"/>
-  </ds:schemaRefs>
-</ds:datastoreItem>
+<file path=customXml/item2.xml><?xml version="1.0" encoding="utf-8"?>
+<?mso-contentType ?>
+<FormTemplates xmlns="http://schemas.microsoft.com/sharepoint/v3/contenttype/forms">
+  <Display>DocumentLibraryForm</Display>
+  <Edit>DocumentLibraryForm</Edit>
+  <New>DocumentLibraryForm</New>
+</FormTemplates>
 </file>
 
-<file path=customXml/itemProps2.xml><?xml version="1.0" encoding="utf-8"?>
-<ds:datastoreItem xmlns:ds="http://schemas.openxmlformats.org/officeDocument/2006/customXml" ds:itemID="{2FA069AB-F972-4A12-81D6-F137DFEA6664}">
-  <ds:schemaRefs>
-    <ds:schemaRef ds:uri="http://schemas.microsoft.com/sharepoint/v3/contenttype/forms"/>
-  </ds:schemaRefs>
-</ds:datastoreItem>
+<file path=customXml/item3.xml><?xml version="1.0" encoding="utf-8"?>
+<p:properties xmlns:p="http://schemas.microsoft.com/office/2006/metadata/properties" xmlns:xsi="http://www.w3.org/2001/XMLSchema-instance" xmlns:pc="http://schemas.microsoft.com/office/infopath/2007/PartnerControls">
+  <documentManagement/>
+</p:properties>
 </file>
 
-<file path=customXml/itemProps3.xml><?xml version="1.0" encoding="utf-8"?>
+<file path=customXml/itemProps1.xml><?xml version="1.0" encoding="utf-8"?>
 <ds:datastoreItem xmlns:ds="http://schemas.openxmlformats.org/officeDocument/2006/customXml" ds:itemID="{47F0E3C2-E550-410F-9B41-0D3D1631AFC2}">
   <ds:schemaRefs>
     <ds:schemaRef ds:uri="http://schemas.microsoft.com/office/2006/metadata/contentType"/>
@@ -2846,4 +2836,21 @@
     <ds:schemaRef ds:uri="http://schemas.microsoft.com/internal/obd"/>
   </ds:schemaRefs>
 </ds:datastoreItem>
+</file>
+
+<file path=customXml/itemProps2.xml><?xml version="1.0" encoding="utf-8"?>
+<ds:datastoreItem xmlns:ds="http://schemas.openxmlformats.org/officeDocument/2006/customXml" ds:itemID="{2FA069AB-F972-4A12-81D6-F137DFEA6664}">
+  <ds:schemaRefs>
+    <ds:schemaRef ds:uri="http://schemas.microsoft.com/sharepoint/v3/contenttype/forms"/>
+  </ds:schemaRefs>
+</ds:datastoreItem>
+</file>
+
+<file path=customXml/itemProps3.xml><?xml version="1.0" encoding="utf-8"?>
+<ds:datastoreItem xmlns:ds="http://schemas.openxmlformats.org/officeDocument/2006/customXml" ds:itemID="{B1D1D590-6CB7-4875-A7D3-081C891134E4}">
+  <ds:schemaRefs>
+    <ds:schemaRef ds:uri="http://schemas.microsoft.com/office/2006/metadata/properties"/>
+    <ds:schemaRef ds:uri="http://schemas.microsoft.com/office/infopath/2007/PartnerControls"/>
+  </ds:schemaRefs>
+</ds:datastoreItem>
 </file>
</xml_diff>